<commit_message>
finished the assessment completion details
</commit_message>
<xml_diff>
--- a/Assessment Completion Details.docx
+++ b/Assessment Completion Details.docx
@@ -10,39 +10,10 @@
     <w:p/>
     <w:p>
       <w:r>
-        <w:t xml:space="preserve">This App is built using </w:t>
-      </w:r>
-      <w:proofErr w:type="spellStart"/>
-      <w:r>
-        <w:t>VueJs</w:t>
-      </w:r>
-      <w:proofErr w:type="spellEnd"/>
-      <w:r>
-        <w:t xml:space="preserve">, Vue Router, Materialize CSS, Material Icons, </w:t>
-      </w:r>
-      <w:proofErr w:type="spellStart"/>
-      <w:r>
-        <w:t>Axios</w:t>
-      </w:r>
-      <w:proofErr w:type="spellEnd"/>
-      <w:r>
-        <w:t xml:space="preserve">, and </w:t>
-      </w:r>
-      <w:proofErr w:type="spellStart"/>
-      <w:r>
-        <w:t>Highcharts</w:t>
-      </w:r>
-      <w:proofErr w:type="spellEnd"/>
-      <w:r>
-        <w:t xml:space="preserve">, </w:t>
-      </w:r>
-      <w:proofErr w:type="spellStart"/>
-      <w:r>
-        <w:t>Lodash</w:t>
-      </w:r>
-      <w:proofErr w:type="spellEnd"/>
-      <w:r>
-        <w:t>, and MCAP Theme colors provided in the Assessment Details</w:t>
+        <w:t>This App is built using VueJs, Vue Router, Materialize CSS, Material Icons, Axios, and Highcharts</w:t>
+      </w:r>
+      <w:r>
+        <w:t>, Lodash, and MCAP Theme colors provided in the Assessment Details</w:t>
       </w:r>
       <w:r>
         <w:t xml:space="preserve">. </w:t>
@@ -50,7 +21,13 @@
     </w:p>
     <w:p>
       <w:r>
-        <w:t>The structure of the app is a bit different, f</w:t>
+        <w:t xml:space="preserve">The structure of the app is a bit </w:t>
+      </w:r>
+      <w:r>
+        <w:t>interesting</w:t>
+      </w:r>
+      <w:r>
+        <w:t>, f</w:t>
       </w:r>
       <w:r>
         <w:t xml:space="preserve">irst, you are greeted with a welcome page and then you can </w:t>
@@ -62,7 +39,13 @@
         <w:t xml:space="preserve"> navigate to the Stocks History section</w:t>
       </w:r>
       <w:r>
-        <w:t xml:space="preserve"> where more details on every single stock is available</w:t>
+        <w:t xml:space="preserve"> where </w:t>
+      </w:r>
+      <w:r>
+        <w:t>the graph for stocks</w:t>
+      </w:r>
+      <w:r>
+        <w:t xml:space="preserve"> is</w:t>
       </w:r>
       <w:r>
         <w:t>.</w:t>
@@ -70,160 +53,31 @@
     </w:p>
     <w:p/>
     <w:p>
-      <w:r>
-        <w:t xml:space="preserve">The </w:t>
-      </w:r>
-      <w:proofErr w:type="spellStart"/>
-      <w:r>
-        <w:t>UserName</w:t>
-      </w:r>
-      <w:proofErr w:type="spellEnd"/>
-      <w:r>
-        <w:t xml:space="preserve"> is "Admin" and the password is "password". P.S. I would never use this as a password for my accounts, </w:t>
-      </w:r>
-      <w:proofErr w:type="spellStart"/>
-      <w:r>
-        <w:t>haha</w:t>
-      </w:r>
-      <w:proofErr w:type="spellEnd"/>
-      <w:r>
-        <w:t>!</w:t>
-      </w:r>
-      <w:r>
-        <w:t xml:space="preserve"> This was just for convenience.</w:t>
-      </w:r>
-    </w:p>
-    <w:p/>
-    <w:p>
-      <w:r>
-        <w:t>Once you login, the Top Navigation Bar should show more buttons, including the Logout button. When you click Logout, you will be brought back to the Login P</w:t>
-      </w:r>
-      <w:r>
-        <w:t>a</w:t>
-      </w:r>
-      <w:r>
-        <w:t>ge and the navigation buttons will be hidden again.</w:t>
-      </w:r>
-    </w:p>
-    <w:p/>
-    <w:p>
-      <w:r>
-        <w:t xml:space="preserve">The main section of the App i.e. the Stock History by Symbols has a form which accepts Stock Symbols and after making an API Call to fetch the history, </w:t>
-      </w:r>
-      <w:proofErr w:type="spellStart"/>
-      <w:r>
-        <w:t>Highcharts</w:t>
-      </w:r>
-      <w:proofErr w:type="spellEnd"/>
-      <w:r>
-        <w:t xml:space="preserve"> will beautifully render it + it's </w:t>
-      </w:r>
-      <w:proofErr w:type="gramStart"/>
-      <w:r>
-        <w:t>all of</w:t>
-      </w:r>
-      <w:proofErr w:type="gramEnd"/>
-      <w:r>
-        <w:t xml:space="preserve"> the features. </w:t>
-      </w:r>
-    </w:p>
-    <w:p>
-      <w:r>
-        <w:t>** The important thing here is that the Graph shows a Legend at the bottom and you can hide/show or toggle the lines/series that you want to see.</w:t>
-      </w:r>
-    </w:p>
-    <w:p>
-      <w:r>
-        <w:t xml:space="preserve">For instance, the Volume graph will always be in Millions, as least most of the time, in that case, the other graphs will </w:t>
-      </w:r>
-      <w:proofErr w:type="gramStart"/>
-      <w:r>
-        <w:t>really low</w:t>
-      </w:r>
-      <w:proofErr w:type="gramEnd"/>
-      <w:r>
-        <w:t xml:space="preserve"> values will shrink and won't be visible. So, my recommendation would be to click on the Volume button in the Graph Legend and it will hide automatically. </w:t>
-      </w:r>
-    </w:p>
-    <w:p/>
-    <w:p>
-      <w:r>
-        <w:t xml:space="preserve">Lastly, I wanted to implement the footer but it needed some </w:t>
-      </w:r>
-      <w:proofErr w:type="spellStart"/>
-      <w:r>
-        <w:t>heigh</w:t>
-      </w:r>
-      <w:proofErr w:type="spellEnd"/>
-      <w:r>
-        <w:t xml:space="preserve"> adjustments and I ran out of time to finish </w:t>
-      </w:r>
-      <w:proofErr w:type="gramStart"/>
-      <w:r>
-        <w:t>that</w:t>
-      </w:r>
-      <w:proofErr w:type="gramEnd"/>
-      <w:r>
-        <w:t xml:space="preserve"> so I have left it for now. I will pick-up where I have left and continue sometime in future.</w:t>
-      </w:r>
-    </w:p>
-    <w:p/>
-    <w:p>
-      <w:r>
-        <w:t>I spent about 16-18 hours in Total to Learn Vue and Complete this Project.</w:t>
-      </w:r>
-    </w:p>
-    <w:p/>
-    <w:p>
-      <w:pPr>
-        <w:rPr>
-          <w:b/>
-          <w:bCs/>
-          <w:sz w:val="24"/>
-          <w:szCs w:val="24"/>
-        </w:rPr>
-      </w:pPr>
-    </w:p>
-    <w:p>
-      <w:pPr>
-        <w:rPr>
-          <w:b/>
-          <w:bCs/>
-          <w:sz w:val="24"/>
-          <w:szCs w:val="24"/>
-        </w:rPr>
-      </w:pPr>
-    </w:p>
-    <w:p>
-      <w:pPr>
-        <w:rPr>
-          <w:b/>
-          <w:bCs/>
-          <w:sz w:val="24"/>
-          <w:szCs w:val="24"/>
-        </w:rPr>
-      </w:pPr>
-    </w:p>
-    <w:p>
-      <w:pPr>
-        <w:rPr>
-          <w:b/>
-          <w:bCs/>
-          <w:sz w:val="24"/>
-          <w:szCs w:val="24"/>
-        </w:rPr>
-      </w:pPr>
-    </w:p>
-    <w:p>
       <w:pPr>
         <w:pStyle w:val="Heading1"/>
       </w:pPr>
       <w:r>
-        <w:lastRenderedPageBreak/>
-        <w:t>Project setup</w:t>
-      </w:r>
-      <w:r>
-        <w:t xml:space="preserve"> and first step after unzipping the folder</w:t>
+        <w:t xml:space="preserve">Project </w:t>
+      </w:r>
+      <w:r>
+        <w:t>S</w:t>
+      </w:r>
+      <w:bookmarkStart w:id="0" w:name="_GoBack"/>
+      <w:bookmarkEnd w:id="0"/>
+      <w:r>
+        <w:t>etup</w:t>
+      </w:r>
+      <w:r>
+        <w:t xml:space="preserve"> and </w:t>
+      </w:r>
+      <w:r>
+        <w:t>Steps to Follow</w:t>
+      </w:r>
+      <w:r>
+        <w:t xml:space="preserve"> after unzipping the </w:t>
+      </w:r>
+      <w:r>
+        <w:t>file and then:</w:t>
       </w:r>
     </w:p>
     <w:p>
@@ -286,13 +140,8 @@
           <w:numId w:val="1"/>
         </w:numPr>
       </w:pPr>
-      <w:proofErr w:type="spellStart"/>
-      <w:r>
-        <w:t>npm</w:t>
-      </w:r>
-      <w:proofErr w:type="spellEnd"/>
-      <w:r>
-        <w:t xml:space="preserve"> install</w:t>
+      <w:r>
+        <w:t>npm install</w:t>
       </w:r>
     </w:p>
     <w:p>
@@ -318,13 +167,8 @@
           <w:numId w:val="1"/>
         </w:numPr>
       </w:pPr>
-      <w:proofErr w:type="spellStart"/>
-      <w:r>
-        <w:t>npm</w:t>
-      </w:r>
-      <w:proofErr w:type="spellEnd"/>
-      <w:r>
-        <w:t xml:space="preserve"> run serve</w:t>
+      <w:r>
+        <w:t>npm run serve</w:t>
       </w:r>
     </w:p>
     <w:p>
@@ -428,25 +272,283 @@
         <w:t xml:space="preserve"> </w:t>
       </w:r>
     </w:p>
-    <w:p>
-      <w:pPr>
-        <w:rPr>
+    <w:p/>
+    <w:p>
+      <w:r>
+        <w:t>The UserName is "Admin" and the password is "password". P.S. I would never use this as a password for my accounts, haha! This was just for convenience.</w:t>
+      </w:r>
+    </w:p>
+    <w:p>
+      <w:r>
+        <w:t>This should take you</w:t>
+      </w:r>
+      <w:r>
+        <w:t xml:space="preserve"> to</w:t>
+      </w:r>
+      <w:r>
+        <w:t xml:space="preserve"> the app.</w:t>
+      </w:r>
+      <w:r>
+        <w:t xml:space="preserve"> </w:t>
+      </w:r>
+    </w:p>
+    <w:p>
+      <w:r>
+        <w:t xml:space="preserve">The Stock History Graph loads </w:t>
+      </w:r>
+      <w:r>
+        <w:rPr>
+          <w:b/>
+          <w:bCs/>
           <w:i/>
           <w:iCs/>
         </w:rPr>
-      </w:pPr>
-    </w:p>
-    <w:p>
-      <w:r>
-        <w:t>This should take you the app.</w:t>
-      </w:r>
-      <w:r>
-        <w:t xml:space="preserve"> The App is cross-device friendly and should work fine on Phones, Tables, and Laptop/Monitors.</w:t>
-      </w:r>
-    </w:p>
-    <w:p>
-      <w:bookmarkStart w:id="0" w:name="_GoBack"/>
-      <w:bookmarkEnd w:id="0"/>
+        <w:t xml:space="preserve">MSFT </w:t>
+      </w:r>
+      <w:r>
+        <w:t>details by default. However, you can type in any other symbol and it should pull up the data.</w:t>
+      </w:r>
+    </w:p>
+    <w:p>
+      <w:r>
+        <w:t xml:space="preserve">As mentioned in the criteria, </w:t>
+      </w:r>
+    </w:p>
+    <w:p>
+      <w:r>
+        <w:t>It:</w:t>
+      </w:r>
+    </w:p>
+    <w:p>
+      <w:pPr>
+        <w:pStyle w:val="ListParagraph"/>
+        <w:numPr>
+          <w:ilvl w:val="0"/>
+          <w:numId w:val="2"/>
+        </w:numPr>
+      </w:pPr>
+      <w:r>
+        <w:t xml:space="preserve">has a Login Page </w:t>
+      </w:r>
+    </w:p>
+    <w:p>
+      <w:pPr>
+        <w:pStyle w:val="ListParagraph"/>
+        <w:numPr>
+          <w:ilvl w:val="0"/>
+          <w:numId w:val="2"/>
+        </w:numPr>
+      </w:pPr>
+      <w:r>
+        <w:t>uses Vue Router</w:t>
+      </w:r>
+    </w:p>
+    <w:p>
+      <w:pPr>
+        <w:pStyle w:val="ListParagraph"/>
+        <w:numPr>
+          <w:ilvl w:val="0"/>
+          <w:numId w:val="2"/>
+        </w:numPr>
+      </w:pPr>
+      <w:r>
+        <w:t>uses Axios</w:t>
+      </w:r>
+    </w:p>
+    <w:p>
+      <w:pPr>
+        <w:pStyle w:val="ListParagraph"/>
+        <w:numPr>
+          <w:ilvl w:val="0"/>
+          <w:numId w:val="2"/>
+        </w:numPr>
+      </w:pPr>
+      <w:r>
+        <w:t>took about 16-18 hours to Learn Vue, Materialize CSS, Highcharts, and implement it for this assessment.</w:t>
+      </w:r>
+    </w:p>
+    <w:p>
+      <w:pPr>
+        <w:pStyle w:val="ListParagraph"/>
+        <w:numPr>
+          <w:ilvl w:val="0"/>
+          <w:numId w:val="2"/>
+        </w:numPr>
+      </w:pPr>
+      <w:r>
+        <w:t xml:space="preserve">has images hosted on external CDN. </w:t>
+      </w:r>
+    </w:p>
+    <w:p>
+      <w:pPr>
+        <w:pStyle w:val="ListParagraph"/>
+        <w:numPr>
+          <w:ilvl w:val="0"/>
+          <w:numId w:val="2"/>
+        </w:numPr>
+      </w:pPr>
+      <w:r>
+        <w:lastRenderedPageBreak/>
+        <w:t>forms are accessible</w:t>
+      </w:r>
+    </w:p>
+    <w:p>
+      <w:pPr>
+        <w:pStyle w:val="ListParagraph"/>
+        <w:numPr>
+          <w:ilvl w:val="0"/>
+          <w:numId w:val="2"/>
+        </w:numPr>
+      </w:pPr>
+      <w:r>
+        <w:t>has a spinner that shows progress and error messages has well.</w:t>
+      </w:r>
+    </w:p>
+    <w:p>
+      <w:pPr>
+        <w:pStyle w:val="ListParagraph"/>
+        <w:numPr>
+          <w:ilvl w:val="0"/>
+          <w:numId w:val="2"/>
+        </w:numPr>
+      </w:pPr>
+      <w:r>
+        <w:t>Handles invalid stock symbols and any other errors.</w:t>
+      </w:r>
+    </w:p>
+    <w:p>
+      <w:pPr>
+        <w:pStyle w:val="ListParagraph"/>
+        <w:numPr>
+          <w:ilvl w:val="0"/>
+          <w:numId w:val="2"/>
+        </w:numPr>
+      </w:pPr>
+      <w:r>
+        <w:t>is fully responsive on any device – including Tablets, Phones and Laptops/Monitors</w:t>
+      </w:r>
+    </w:p>
+    <w:p>
+      <w:pPr>
+        <w:pStyle w:val="ListParagraph"/>
+        <w:numPr>
+          <w:ilvl w:val="0"/>
+          <w:numId w:val="2"/>
+        </w:numPr>
+      </w:pPr>
+      <w:r>
+        <w:t>uses MCAP Color Palette</w:t>
+      </w:r>
+      <w:r>
+        <w:t>.</w:t>
+      </w:r>
+    </w:p>
+    <w:p/>
+    <w:p>
+      <w:r>
+        <w:t xml:space="preserve">If you get the API KEY error, then please navigate to the src -&gt; components -&gt; stock-history-graph-component.js and change the variable </w:t>
+      </w:r>
+      <w:r>
+        <w:rPr>
+          <w:b/>
+          <w:bCs/>
+          <w:i/>
+          <w:iCs/>
+        </w:rPr>
+        <w:t>apiKey</w:t>
+      </w:r>
+      <w:r>
+        <w:t>’s value with a new API Key and the graphs will work fine after that.</w:t>
+      </w:r>
+    </w:p>
+    <w:p>
+      <w:r>
+        <w:t>Also, you might see that o</w:t>
+      </w:r>
+      <w:r>
+        <w:t xml:space="preserve">nce you login, the Top Navigation Bar </w:t>
+      </w:r>
+      <w:r>
+        <w:t>will</w:t>
+      </w:r>
+      <w:r>
+        <w:t xml:space="preserve"> show more buttons, including the Logout button. When you click Logout, you will be brought back to the Login Page and the navigation buttons will be hidden again.</w:t>
+      </w:r>
+    </w:p>
+    <w:p>
+      <w:r>
+        <w:t xml:space="preserve">The main section of the App i.e. the </w:t>
+      </w:r>
+      <w:r>
+        <w:rPr>
+          <w:b/>
+          <w:bCs/>
+        </w:rPr>
+        <w:t>Stock History by Symbols</w:t>
+      </w:r>
+      <w:r>
+        <w:t xml:space="preserve"> has a form which accepts Stock Symbols and after making an API Call to fetch the history, Highcharts will beautifully render it + it's all of the features. </w:t>
+      </w:r>
+    </w:p>
+    <w:p>
+      <w:r>
+        <w:t xml:space="preserve">*** </w:t>
+      </w:r>
+      <w:r>
+        <w:rPr>
+          <w:b/>
+          <w:bCs/>
+          <w:i/>
+          <w:iCs/>
+        </w:rPr>
+        <w:t>The important thing here is that the Graph shows a Legend at the bottom and you can hide/show or toggle the lines/series that you want to see.</w:t>
+      </w:r>
+      <w:r>
+        <w:rPr>
+          <w:b/>
+          <w:bCs/>
+          <w:i/>
+          <w:iCs/>
+        </w:rPr>
+        <w:t xml:space="preserve"> ***</w:t>
+      </w:r>
+    </w:p>
+    <w:p>
+      <w:r>
+        <w:t xml:space="preserve">For instance, the Volume graph will always be in Millions, as least most of the time, in that case, the other graphs will </w:t>
+      </w:r>
+      <w:r>
+        <w:t xml:space="preserve">be </w:t>
+      </w:r>
+      <w:r>
+        <w:t xml:space="preserve">really low values will shrink and won't be visible. So, my recommendation would be to click on the Volume button in the Graph Legend and it will hide automatically. </w:t>
+      </w:r>
+    </w:p>
+    <w:p/>
+    <w:p>
+      <w:r>
+        <w:t xml:space="preserve">Please let me know if you have any questions or concerns either through email – </w:t>
+      </w:r>
+      <w:hyperlink r:id="rId7" w:history="1">
+        <w:r>
+          <w:rPr>
+            <w:rStyle w:val="Hyperlink"/>
+          </w:rPr>
+          <w:t>pandyarudra9@gmail.com</w:t>
+        </w:r>
+      </w:hyperlink>
+      <w:r>
+        <w:t xml:space="preserve"> or </w:t>
+      </w:r>
+      <w:r>
+        <w:t xml:space="preserve">give me a call at </w:t>
+      </w:r>
+      <w:r>
+        <w:t>(647) 571-2792</w:t>
+      </w:r>
+      <w:r>
+        <w:t>. I’m available anytime you need me.</w:t>
+      </w:r>
     </w:p>
     <w:sectPr>
       <w:pgSz w:w="12240" w:h="15840"/>
@@ -461,6 +563,92 @@
 <file path=word/numbering.xml><?xml version="1.0" encoding="utf-8"?>
 <w:numbering xmlns:wpc="http://schemas.microsoft.com/office/word/2010/wordprocessingCanvas" xmlns:cx="http://schemas.microsoft.com/office/drawing/2014/chartex" xmlns:cx1="http://schemas.microsoft.com/office/drawing/2015/9/8/chartex" xmlns:cx2="http://schemas.microsoft.com/office/drawing/2015/10/21/chartex" xmlns:cx3="http://schemas.microsoft.com/office/drawing/2016/5/9/chartex" xmlns:cx4="http://schemas.microsoft.com/office/drawing/2016/5/10/chartex" xmlns:cx5="http://schemas.microsoft.com/office/drawing/2016/5/11/chartex" xmlns:cx6="http://schemas.microsoft.com/office/drawing/2016/5/12/chartex" xmlns:cx7="http://schemas.microsoft.com/office/drawing/2016/5/13/chartex" xmlns:cx8="http://schemas.microsoft.com/office/drawing/2016/5/14/chartex" xmlns:mc="http://schemas.openxmlformats.org/markup-compatibility/2006" xmlns:aink="http://schemas.microsoft.com/office/drawing/2016/ink" xmlns:am3d="http://schemas.microsoft.com/office/drawing/2017/model3d" xmlns:o="urn:schemas-microsoft-com:office:office" xmlns:r="http://schemas.openxmlformats.org/officeDocument/2006/relationships" xmlns:m="http://schemas.openxmlformats.org/officeDocument/2006/math" xmlns:v="urn:schemas-microsoft-com:vml" xmlns:wp14="http://schemas.microsoft.com/office/word/2010/wordprocessingDrawing" xmlns:wp="http://schemas.openxmlformats.org/drawingml/2006/wordprocessingDrawing" xmlns:w10="urn:schemas-microsoft-com:office:word" xmlns:w="http://schemas.openxmlformats.org/wordprocessingml/2006/main" xmlns:w14="http://schemas.microsoft.com/office/word/2010/wordml" xmlns:w15="http://schemas.microsoft.com/office/word/2012/wordml" xmlns:w16cid="http://schemas.microsoft.com/office/word/2016/wordml/cid" xmlns:w16se="http://schemas.microsoft.com/office/word/2015/wordml/symex" xmlns:wpg="http://schemas.microsoft.com/office/word/2010/wordprocessingGroup" xmlns:wpi="http://schemas.microsoft.com/office/word/2010/wordprocessingInk" xmlns:wne="http://schemas.microsoft.com/office/word/2006/wordml" xmlns:wps="http://schemas.microsoft.com/office/word/2010/wordprocessingShape" mc:Ignorable="w14 w15 w16se w16cid wp14">
   <w:abstractNum w:abstractNumId="0" w15:restartNumberingAfterBreak="0">
+    <w:nsid w:val="0B294F54"/>
+    <w:multiLevelType w:val="hybridMultilevel"/>
+    <w:tmpl w:val="1826DA48"/>
+    <w:lvl w:ilvl="0" w:tplc="1009000F">
+      <w:start w:val="1"/>
+      <w:numFmt w:val="decimal"/>
+      <w:lvlText w:val="%1."/>
+      <w:lvlJc w:val="left"/>
+      <w:pPr>
+        <w:ind w:left="720" w:hanging="360"/>
+      </w:pPr>
+    </w:lvl>
+    <w:lvl w:ilvl="1" w:tplc="10090019" w:tentative="1">
+      <w:start w:val="1"/>
+      <w:numFmt w:val="lowerLetter"/>
+      <w:lvlText w:val="%2."/>
+      <w:lvlJc w:val="left"/>
+      <w:pPr>
+        <w:ind w:left="1440" w:hanging="360"/>
+      </w:pPr>
+    </w:lvl>
+    <w:lvl w:ilvl="2" w:tplc="1009001B" w:tentative="1">
+      <w:start w:val="1"/>
+      <w:numFmt w:val="lowerRoman"/>
+      <w:lvlText w:val="%3."/>
+      <w:lvlJc w:val="right"/>
+      <w:pPr>
+        <w:ind w:left="2160" w:hanging="180"/>
+      </w:pPr>
+    </w:lvl>
+    <w:lvl w:ilvl="3" w:tplc="1009000F" w:tentative="1">
+      <w:start w:val="1"/>
+      <w:numFmt w:val="decimal"/>
+      <w:lvlText w:val="%4."/>
+      <w:lvlJc w:val="left"/>
+      <w:pPr>
+        <w:ind w:left="2880" w:hanging="360"/>
+      </w:pPr>
+    </w:lvl>
+    <w:lvl w:ilvl="4" w:tplc="10090019" w:tentative="1">
+      <w:start w:val="1"/>
+      <w:numFmt w:val="lowerLetter"/>
+      <w:lvlText w:val="%5."/>
+      <w:lvlJc w:val="left"/>
+      <w:pPr>
+        <w:ind w:left="3600" w:hanging="360"/>
+      </w:pPr>
+    </w:lvl>
+    <w:lvl w:ilvl="5" w:tplc="1009001B" w:tentative="1">
+      <w:start w:val="1"/>
+      <w:numFmt w:val="lowerRoman"/>
+      <w:lvlText w:val="%6."/>
+      <w:lvlJc w:val="right"/>
+      <w:pPr>
+        <w:ind w:left="4320" w:hanging="180"/>
+      </w:pPr>
+    </w:lvl>
+    <w:lvl w:ilvl="6" w:tplc="1009000F" w:tentative="1">
+      <w:start w:val="1"/>
+      <w:numFmt w:val="decimal"/>
+      <w:lvlText w:val="%7."/>
+      <w:lvlJc w:val="left"/>
+      <w:pPr>
+        <w:ind w:left="5040" w:hanging="360"/>
+      </w:pPr>
+    </w:lvl>
+    <w:lvl w:ilvl="7" w:tplc="10090019" w:tentative="1">
+      <w:start w:val="1"/>
+      <w:numFmt w:val="lowerLetter"/>
+      <w:lvlText w:val="%8."/>
+      <w:lvlJc w:val="left"/>
+      <w:pPr>
+        <w:ind w:left="5760" w:hanging="360"/>
+      </w:pPr>
+    </w:lvl>
+    <w:lvl w:ilvl="8" w:tplc="1009001B" w:tentative="1">
+      <w:start w:val="1"/>
+      <w:numFmt w:val="lowerRoman"/>
+      <w:lvlText w:val="%9."/>
+      <w:lvlJc w:val="right"/>
+      <w:pPr>
+        <w:ind w:left="6480" w:hanging="180"/>
+      </w:pPr>
+    </w:lvl>
+  </w:abstractNum>
+  <w:abstractNum w:abstractNumId="1" w15:restartNumberingAfterBreak="0">
     <w:nsid w:val="43142862"/>
     <w:multiLevelType w:val="hybridMultilevel"/>
     <w:tmpl w:val="394A2D44"/>
@@ -574,6 +762,9 @@
     </w:lvl>
   </w:abstractNum>
   <w:num w:numId="1">
+    <w:abstractNumId w:val="1"/>
+  </w:num>
+  <w:num w:numId="2">
     <w:abstractNumId w:val="0"/>
   </w:num>
 </w:numbering>

</xml_diff>